<commit_message>
subo cambios en documento y readme de modelado
</commit_message>
<xml_diff>
--- a/1- Proyecto/Documento.docx
+++ b/1- Proyecto/Documento.docx
@@ -25,6 +25,38 @@
       </w:r>
     </w:p>
     <w:p/>
+    <w:p>
+      <w:pPr>
+        <w:rPr>
+          <w:b/>
+          <w:bCs/>
+        </w:rPr>
+      </w:pPr>
+      <w:r>
+        <w:rPr>
+          <w:b/>
+          <w:bCs/>
+        </w:rPr>
+        <w:t>Objetivo:</w:t>
+      </w:r>
+      <w:r>
+        <w:br/>
+        <w:t>En este proyecto se propone brindar una solución del control de temperatura en un domicilio.</w:t>
+      </w:r>
+      <w:r>
+        <w:br/>
+      </w:r>
+      <w:r>
+        <w:br/>
+      </w:r>
+      <w:r>
+        <w:rPr>
+          <w:b/>
+          <w:bCs/>
+        </w:rPr>
+        <w:t>Desarrollo y descripción general:</w:t>
+      </w:r>
+    </w:p>
     <w:p>
       <w:r>
         <w:t>Para el desarrollo de este proyecto se tomó como referencia un departamento de dos ambientes que cuenta con un sistema de control de temperatura centralizado.</w:t>
@@ -66,7 +98,7 @@
                     </pic:cNvPicPr>
                   </pic:nvPicPr>
                   <pic:blipFill>
-                    <a:blip r:embed="rId7">
+                    <a:blip r:embed="rId8">
                       <a:extLst>
                         <a:ext uri="{28A0092B-C50C-407E-A947-70E740481C1C}">
                           <a14:useLocalDpi xmlns:a14="http://schemas.microsoft.com/office/drawing/2010/main" val="0"/>
@@ -137,7 +169,7 @@
                     </pic:cNvPicPr>
                   </pic:nvPicPr>
                   <pic:blipFill>
-                    <a:blip r:embed="rId8">
+                    <a:blip r:embed="rId9">
                       <a:extLst>
                         <a:ext uri="{28A0092B-C50C-407E-A947-70E740481C1C}">
                           <a14:useLocalDpi xmlns:a14="http://schemas.microsoft.com/office/drawing/2010/main" val="0"/>
@@ -169,7 +201,18 @@
         </w:drawing>
       </w:r>
       <w:r>
+        <w:rPr>
+          <w:b/>
+          <w:bCs/>
+        </w:rPr>
         <w:br/>
+      </w:r>
+      <w:r>
+        <w:rPr>
+          <w:b/>
+          <w:bCs/>
+        </w:rPr>
+        <w:t>Modelado matemático:</w:t>
       </w:r>
     </w:p>
     <w:p>
@@ -203,7 +246,11 @@
         <w:t>de un sistema proporcional e integral (PI)</w:t>
       </w:r>
       <w:r>
-        <w:t>. El código para el control del sistema es el siguiente:</w:t>
+        <w:t xml:space="preserve">. El </w:t>
+      </w:r>
+      <w:r>
+        <w:lastRenderedPageBreak/>
+        <w:t>código para el control del sistema es el siguiente:</w:t>
       </w:r>
       <w:r>
         <w:br/>
@@ -215,115 +262,86 @@
         <w:spacing w:line="285" w:lineRule="atLeast"/>
         <w:rPr>
           <w:rFonts w:ascii="Courier New" w:eastAsia="Times New Roman" w:hAnsi="Courier New" w:cs="Courier New"/>
+          <w:color w:val="000000"/>
+          <w:sz w:val="21"/>
+          <w:szCs w:val="21"/>
+          <w:lang w:val="en-US" w:eastAsia="es-AR"/>
+        </w:rPr>
+      </w:pPr>
+      <w:r>
+        <w:rPr>
+          <w:rFonts w:ascii="Courier New" w:eastAsia="Times New Roman" w:hAnsi="Courier New" w:cs="Courier New"/>
           <w:color w:val="AF00DB"/>
           <w:sz w:val="21"/>
           <w:szCs w:val="21"/>
-          <w:lang w:eastAsia="es-AR"/>
-        </w:rPr>
-      </w:pPr>
-    </w:p>
-    <w:p>
-      <w:pPr>
-        <w:shd w:val="clear" w:color="auto" w:fill="FFFFFE"/>
-        <w:spacing w:line="285" w:lineRule="atLeast"/>
+          <w:lang w:val="en-US" w:eastAsia="es-AR"/>
+        </w:rPr>
+        <w:t>import</w:t>
+      </w:r>
+      <w:r>
+        <w:rPr>
+          <w:rFonts w:ascii="Courier New" w:eastAsia="Times New Roman" w:hAnsi="Courier New" w:cs="Courier New"/>
+          <w:color w:val="000000"/>
+          <w:sz w:val="21"/>
+          <w:szCs w:val="21"/>
+          <w:lang w:val="en-US" w:eastAsia="es-AR"/>
+        </w:rPr>
+        <w:t> </w:t>
+      </w:r>
+      <w:proofErr w:type="spellStart"/>
+      <w:r>
+        <w:rPr>
+          <w:rFonts w:ascii="Courier New" w:eastAsia="Times New Roman" w:hAnsi="Courier New" w:cs="Courier New"/>
+          <w:color w:val="000000"/>
+          <w:sz w:val="21"/>
+          <w:szCs w:val="21"/>
+          <w:lang w:val="en-US" w:eastAsia="es-AR"/>
+        </w:rPr>
+        <w:t>numpy</w:t>
+      </w:r>
+      <w:proofErr w:type="spellEnd"/>
+      <w:r>
+        <w:rPr>
+          <w:rFonts w:ascii="Courier New" w:eastAsia="Times New Roman" w:hAnsi="Courier New" w:cs="Courier New"/>
+          <w:color w:val="000000"/>
+          <w:sz w:val="21"/>
+          <w:szCs w:val="21"/>
+          <w:lang w:val="en-US" w:eastAsia="es-AR"/>
+        </w:rPr>
+        <w:t> </w:t>
+      </w:r>
+      <w:r>
         <w:rPr>
           <w:rFonts w:ascii="Courier New" w:eastAsia="Times New Roman" w:hAnsi="Courier New" w:cs="Courier New"/>
           <w:color w:val="AF00DB"/>
           <w:sz w:val="21"/>
           <w:szCs w:val="21"/>
-          <w:lang w:eastAsia="es-AR"/>
-        </w:rPr>
-      </w:pPr>
-    </w:p>
-    <w:p>
-      <w:pPr>
-        <w:shd w:val="clear" w:color="auto" w:fill="FFFFFE"/>
-        <w:spacing w:line="285" w:lineRule="atLeast"/>
-        <w:rPr>
-          <w:rFonts w:ascii="Courier New" w:eastAsia="Times New Roman" w:hAnsi="Courier New" w:cs="Courier New"/>
-          <w:color w:val="000000"/>
-          <w:sz w:val="21"/>
-          <w:szCs w:val="21"/>
-          <w:lang w:eastAsia="es-AR"/>
-        </w:rPr>
-      </w:pPr>
-      <w:proofErr w:type="spellStart"/>
-      <w:r>
-        <w:rPr>
-          <w:rFonts w:ascii="Courier New" w:eastAsia="Times New Roman" w:hAnsi="Courier New" w:cs="Courier New"/>
-          <w:color w:val="AF00DB"/>
-          <w:sz w:val="21"/>
-          <w:szCs w:val="21"/>
-          <w:lang w:eastAsia="es-AR"/>
-        </w:rPr>
-        <w:lastRenderedPageBreak/>
-        <w:t>import</w:t>
-      </w:r>
-      <w:proofErr w:type="spellEnd"/>
-      <w:r>
-        <w:rPr>
-          <w:rFonts w:ascii="Courier New" w:eastAsia="Times New Roman" w:hAnsi="Courier New" w:cs="Courier New"/>
-          <w:color w:val="000000"/>
-          <w:sz w:val="21"/>
-          <w:szCs w:val="21"/>
-          <w:lang w:eastAsia="es-AR"/>
+          <w:lang w:val="en-US" w:eastAsia="es-AR"/>
+        </w:rPr>
+        <w:t>as</w:t>
+      </w:r>
+      <w:r>
+        <w:rPr>
+          <w:rFonts w:ascii="Courier New" w:eastAsia="Times New Roman" w:hAnsi="Courier New" w:cs="Courier New"/>
+          <w:color w:val="000000"/>
+          <w:sz w:val="21"/>
+          <w:szCs w:val="21"/>
+          <w:lang w:val="en-US" w:eastAsia="es-AR"/>
         </w:rPr>
         <w:t> </w:t>
       </w:r>
-      <w:proofErr w:type="spellStart"/>
-      <w:r>
-        <w:rPr>
-          <w:rFonts w:ascii="Courier New" w:eastAsia="Times New Roman" w:hAnsi="Courier New" w:cs="Courier New"/>
-          <w:color w:val="000000"/>
-          <w:sz w:val="21"/>
-          <w:szCs w:val="21"/>
-          <w:lang w:eastAsia="es-AR"/>
-        </w:rPr>
-        <w:t>numpy</w:t>
-      </w:r>
-      <w:proofErr w:type="spellEnd"/>
-      <w:r>
-        <w:rPr>
-          <w:rFonts w:ascii="Courier New" w:eastAsia="Times New Roman" w:hAnsi="Courier New" w:cs="Courier New"/>
-          <w:color w:val="000000"/>
-          <w:sz w:val="21"/>
-          <w:szCs w:val="21"/>
-          <w:lang w:eastAsia="es-AR"/>
-        </w:rPr>
-        <w:t> </w:t>
-      </w:r>
-      <w:r>
-        <w:rPr>
-          <w:rFonts w:ascii="Courier New" w:eastAsia="Times New Roman" w:hAnsi="Courier New" w:cs="Courier New"/>
-          <w:color w:val="AF00DB"/>
-          <w:sz w:val="21"/>
-          <w:szCs w:val="21"/>
-          <w:lang w:eastAsia="es-AR"/>
-        </w:rPr>
-        <w:t>as</w:t>
-      </w:r>
-      <w:r>
-        <w:rPr>
-          <w:rFonts w:ascii="Courier New" w:eastAsia="Times New Roman" w:hAnsi="Courier New" w:cs="Courier New"/>
-          <w:color w:val="000000"/>
-          <w:sz w:val="21"/>
-          <w:szCs w:val="21"/>
-          <w:lang w:eastAsia="es-AR"/>
-        </w:rPr>
-        <w:t> </w:t>
-      </w:r>
-      <w:proofErr w:type="spellStart"/>
-      <w:r>
-        <w:rPr>
-          <w:rFonts w:ascii="Courier New" w:eastAsia="Times New Roman" w:hAnsi="Courier New" w:cs="Courier New"/>
-          <w:color w:val="000000"/>
-          <w:sz w:val="21"/>
-          <w:szCs w:val="21"/>
-          <w:lang w:eastAsia="es-AR"/>
+      <w:proofErr w:type="gramStart"/>
+      <w:r>
+        <w:rPr>
+          <w:rFonts w:ascii="Courier New" w:eastAsia="Times New Roman" w:hAnsi="Courier New" w:cs="Courier New"/>
+          <w:color w:val="000000"/>
+          <w:sz w:val="21"/>
+          <w:szCs w:val="21"/>
+          <w:lang w:val="en-US" w:eastAsia="es-AR"/>
         </w:rPr>
         <w:t>np</w:t>
       </w:r>
-      <w:proofErr w:type="spellEnd"/>
+      <w:proofErr w:type="gramEnd"/>
     </w:p>
     <w:p>
       <w:pPr>
@@ -4299,7 +4317,6 @@
     <w:p/>
     <w:p>
       <w:r>
-        <w:lastRenderedPageBreak/>
         <w:t>El gráfico del comportamiento queda de la siguiente manera:</w:t>
       </w:r>
       <w:r>
@@ -4330,7 +4347,7 @@
                     </pic:cNvPicPr>
                   </pic:nvPicPr>
                   <pic:blipFill>
-                    <a:blip r:embed="rId9">
+                    <a:blip r:embed="rId10">
                       <a:extLst>
                         <a:ext uri="{28A0092B-C50C-407E-A947-70E740481C1C}">
                           <a14:useLocalDpi xmlns:a14="http://schemas.microsoft.com/office/drawing/2010/main" val="0"/>
@@ -4363,8 +4380,102 @@
       </w:r>
     </w:p>
     <w:p>
+      <w:pPr>
+        <w:rPr>
+          <w:b/>
+          <w:bCs/>
+        </w:rPr>
+      </w:pPr>
       <w:r>
         <w:t>Como se ve en el gráfico, la curva es considerablemente suave como para no percibir cambios abruptos de temperatura.</w:t>
+      </w:r>
+      <w:r>
+        <w:br/>
+      </w:r>
+      <w:r>
+        <w:br/>
+      </w:r>
+      <w:r>
+        <w:rPr>
+          <w:b/>
+          <w:bCs/>
+        </w:rPr>
+        <w:t>Electrónica:</w:t>
+      </w:r>
+      <w:r>
+        <w:rPr>
+          <w:b/>
+          <w:bCs/>
+        </w:rPr>
+        <w:br/>
+      </w:r>
+      <w:r>
+        <w:rPr>
+          <w:b/>
+          <w:bCs/>
+        </w:rPr>
+        <w:br/>
+      </w:r>
+      <w:r>
+        <w:rPr>
+          <w:b/>
+          <w:bCs/>
+        </w:rPr>
+        <w:br/>
+      </w:r>
+      <w:r>
+        <w:rPr>
+          <w:b/>
+          <w:bCs/>
+        </w:rPr>
+        <w:br/>
+      </w:r>
+      <w:r>
+        <w:rPr>
+          <w:b/>
+          <w:bCs/>
+        </w:rPr>
+        <w:br/>
+        <w:t>Código empleado en el microcontrolador:</w:t>
+      </w:r>
+      <w:r>
+        <w:rPr>
+          <w:b/>
+          <w:bCs/>
+        </w:rPr>
+        <w:br/>
+      </w:r>
+      <w:r>
+        <w:rPr>
+          <w:b/>
+          <w:bCs/>
+        </w:rPr>
+        <w:br/>
+      </w:r>
+      <w:r>
+        <w:rPr>
+          <w:b/>
+          <w:bCs/>
+        </w:rPr>
+        <w:br/>
+        <w:t>Funcionamiento:</w:t>
+      </w:r>
+      <w:r>
+        <w:rPr>
+          <w:b/>
+          <w:bCs/>
+        </w:rPr>
+        <w:br/>
+      </w:r>
+    </w:p>
+    <w:p>
+      <w:r>
+        <w:rPr>
+          <w:b/>
+          <w:bCs/>
+        </w:rPr>
+        <w:br/>
+        <w:t>Información adicional:</w:t>
       </w:r>
     </w:p>
     <w:sectPr>
@@ -5102,23 +5213,6 @@
 </file>
 
 <file path=customXml/item1.xml><?xml version="1.0" encoding="utf-8"?>
-<p:properties xmlns:p="http://schemas.microsoft.com/office/2006/metadata/properties" xmlns:xsi="http://www.w3.org/2001/XMLSchema-instance" xmlns:pc="http://schemas.microsoft.com/office/infopath/2007/PartnerControls">
-  <documentManagement>
-    <_activity xmlns="7aa4fa1b-6444-4449-a3ab-e767d025411f" xsi:nil="true"/>
-  </documentManagement>
-</p:properties>
-</file>
-
-<file path=customXml/item2.xml><?xml version="1.0" encoding="utf-8"?>
-<?mso-contentType ?>
-<FormTemplates xmlns="http://schemas.microsoft.com/sharepoint/v3/contenttype/forms">
-  <Display>DocumentLibraryForm</Display>
-  <Edit>DocumentLibraryForm</Edit>
-  <New>DocumentLibraryForm</New>
-</FormTemplates>
-</file>
-
-<file path=customXml/item3.xml><?xml version="1.0" encoding="utf-8"?>
 <ct:contentTypeSchema xmlns:ct="http://schemas.microsoft.com/office/2006/metadata/contentType" xmlns:ma="http://schemas.microsoft.com/office/2006/metadata/properties/metaAttributes" ct:_="" ma:_="" ma:contentTypeName="Documento" ma:contentTypeID="0x010100FD19F74FEFB8604AA04AD8F6A98AA7D8" ma:contentTypeVersion="15" ma:contentTypeDescription="Crear nuevo documento." ma:contentTypeScope="" ma:versionID="11f3f5a8acc0940bbb35e6b8cc2b4f22">
   <xsd:schema xmlns:xsd="http://www.w3.org/2001/XMLSchema" xmlns:xs="http://www.w3.org/2001/XMLSchema" xmlns:p="http://schemas.microsoft.com/office/2006/metadata/properties" xmlns:ns3="7aa4fa1b-6444-4449-a3ab-e767d025411f" xmlns:ns4="476bdb99-432f-409d-b6b4-c9f07a4b08f8" targetNamespace="http://schemas.microsoft.com/office/2006/metadata/properties" ma:root="true" ma:fieldsID="c12ca3b65554d82cbd23f3130fe61947" ns3:_="" ns4:_="">
     <xsd:import namespace="7aa4fa1b-6444-4449-a3ab-e767d025411f"/>
@@ -5353,25 +5447,28 @@
 </ct:contentTypeSchema>
 </file>
 
-<file path=customXml/itemProps1.xml><?xml version="1.0" encoding="utf-8"?>
-<ds:datastoreItem xmlns:ds="http://schemas.openxmlformats.org/officeDocument/2006/customXml" ds:itemID="{1922B9E3-17F4-4101-9E0B-D1C7D363F6E9}">
-  <ds:schemaRefs>
-    <ds:schemaRef ds:uri="http://schemas.microsoft.com/office/2006/metadata/properties"/>
-    <ds:schemaRef ds:uri="http://schemas.microsoft.com/office/infopath/2007/PartnerControls"/>
-    <ds:schemaRef ds:uri="7aa4fa1b-6444-4449-a3ab-e767d025411f"/>
-  </ds:schemaRefs>
-</ds:datastoreItem>
+<file path=customXml/item2.xml><?xml version="1.0" encoding="utf-8"?>
+<?mso-contentType ?>
+<FormTemplates xmlns="http://schemas.microsoft.com/sharepoint/v3/contenttype/forms">
+  <Display>DocumentLibraryForm</Display>
+  <Edit>DocumentLibraryForm</Edit>
+  <New>DocumentLibraryForm</New>
+</FormTemplates>
 </file>
 
-<file path=customXml/itemProps2.xml><?xml version="1.0" encoding="utf-8"?>
-<ds:datastoreItem xmlns:ds="http://schemas.openxmlformats.org/officeDocument/2006/customXml" ds:itemID="{6C7530C0-34DE-4437-9347-FAE4E100C0CD}">
-  <ds:schemaRefs>
-    <ds:schemaRef ds:uri="http://schemas.microsoft.com/sharepoint/v3/contenttype/forms"/>
-  </ds:schemaRefs>
-</ds:datastoreItem>
+<file path=customXml/item3.xml><?xml version="1.0" encoding="utf-8"?>
+<p:properties xmlns:p="http://schemas.microsoft.com/office/2006/metadata/properties" xmlns:xsi="http://www.w3.org/2001/XMLSchema-instance" xmlns:pc="http://schemas.microsoft.com/office/infopath/2007/PartnerControls">
+  <documentManagement>
+    <_activity xmlns="7aa4fa1b-6444-4449-a3ab-e767d025411f" xsi:nil="true"/>
+  </documentManagement>
+</p:properties>
 </file>
 
-<file path=customXml/itemProps3.xml><?xml version="1.0" encoding="utf-8"?>
+<file path=customXml/item4.xml><?xml version="1.0" encoding="utf-8"?>
+<b:Sources xmlns:b="http://schemas.openxmlformats.org/officeDocument/2006/bibliography" xmlns="http://schemas.openxmlformats.org/officeDocument/2006/bibliography" SelectedStyle="\APASixthEditionOfficeOnline.xsl" StyleName="APA" Version="6"/>
+</file>
+
+<file path=customXml/itemProps1.xml><?xml version="1.0" encoding="utf-8"?>
 <ds:datastoreItem xmlns:ds="http://schemas.openxmlformats.org/officeDocument/2006/customXml" ds:itemID="{92FFB5B9-D6B5-4C78-9528-91D690A9675B}">
   <ds:schemaRefs>
     <ds:schemaRef ds:uri="http://schemas.microsoft.com/office/2006/metadata/contentType"/>
@@ -5388,4 +5485,30 @@
     <ds:schemaRef ds:uri="http://schemas.microsoft.com/internal/obd"/>
   </ds:schemaRefs>
 </ds:datastoreItem>
+</file>
+
+<file path=customXml/itemProps2.xml><?xml version="1.0" encoding="utf-8"?>
+<ds:datastoreItem xmlns:ds="http://schemas.openxmlformats.org/officeDocument/2006/customXml" ds:itemID="{6C7530C0-34DE-4437-9347-FAE4E100C0CD}">
+  <ds:schemaRefs>
+    <ds:schemaRef ds:uri="http://schemas.microsoft.com/sharepoint/v3/contenttype/forms"/>
+  </ds:schemaRefs>
+</ds:datastoreItem>
+</file>
+
+<file path=customXml/itemProps3.xml><?xml version="1.0" encoding="utf-8"?>
+<ds:datastoreItem xmlns:ds="http://schemas.openxmlformats.org/officeDocument/2006/customXml" ds:itemID="{1922B9E3-17F4-4101-9E0B-D1C7D363F6E9}">
+  <ds:schemaRefs>
+    <ds:schemaRef ds:uri="http://schemas.microsoft.com/office/2006/metadata/properties"/>
+    <ds:schemaRef ds:uri="http://schemas.microsoft.com/office/infopath/2007/PartnerControls"/>
+    <ds:schemaRef ds:uri="7aa4fa1b-6444-4449-a3ab-e767d025411f"/>
+  </ds:schemaRefs>
+</ds:datastoreItem>
+</file>
+
+<file path=customXml/itemProps4.xml><?xml version="1.0" encoding="utf-8"?>
+<ds:datastoreItem xmlns:ds="http://schemas.openxmlformats.org/officeDocument/2006/customXml" ds:itemID="{AB87CCBA-6C84-4225-920D-700FE52D0A45}">
+  <ds:schemaRefs>
+    <ds:schemaRef ds:uri="http://schemas.openxmlformats.org/officeDocument/2006/bibliography"/>
+  </ds:schemaRefs>
+</ds:datastoreItem>
 </file>
</xml_diff>